<commit_message>
user stories volledig digitaal uitgewerkt en gesorteerd.
Gesorteerd onder o.a. Users, Opdrachtgever etc. op numerieke volgorde.
</commit_message>
<xml_diff>
--- a/UML/Klassendiagrammen.docx
+++ b/UML/Klassendiagrammen.docx
@@ -2,6 +2,489 @@
 <file path=word/document.xml><?xml version="1.0" encoding="utf-8"?>
 <w:document xmlns:wpc="http://schemas.microsoft.com/office/word/2010/wordprocessingCanvas" xmlns:mc="http://schemas.openxmlformats.org/markup-compatibility/2006" xmlns:o="urn:schemas-microsoft-com:office:office" xmlns:r="http://schemas.openxmlformats.org/officeDocument/2006/relationships" xmlns:m="http://schemas.openxmlformats.org/officeDocument/2006/math" xmlns:v="urn:schemas-microsoft-com:vml" xmlns:wp14="http://schemas.microsoft.com/office/word/2010/wordprocessingDrawing" xmlns:wp="http://schemas.openxmlformats.org/drawingml/2006/wordprocessingDrawing" xmlns:w10="urn:schemas-microsoft-com:office:word" xmlns:w="http://schemas.openxmlformats.org/wordprocessingml/2006/main" xmlns:w14="http://schemas.microsoft.com/office/word/2010/wordml" xmlns:wpg="http://schemas.microsoft.com/office/word/2010/wordprocessingGroup" xmlns:wpi="http://schemas.microsoft.com/office/word/2010/wordprocessingInk" xmlns:wne="http://schemas.microsoft.com/office/word/2006/wordml" xmlns:wps="http://schemas.microsoft.com/office/word/2010/wordprocessingShape" mc:Ignorable="w14 wp14">
   <w:body>
+    <w:p>
+      <w:pPr>
+        <w:pStyle w:val="Kop2"/>
+        <w:rPr>
+          <w:i/>
+          <w:u w:val="single"/>
+          <w:lang w:val="nl-NL"/>
+        </w:rPr>
+      </w:pPr>
+      <w:r>
+        <w:rPr>
+          <w:i/>
+          <w:u w:val="single"/>
+          <w:lang w:val="nl-NL"/>
+        </w:rPr>
+        <w:t xml:space="preserve">User </w:t>
+      </w:r>
+      <w:proofErr w:type="spellStart"/>
+      <w:r>
+        <w:rPr>
+          <w:i/>
+          <w:u w:val="single"/>
+          <w:lang w:val="nl-NL"/>
+        </w:rPr>
+        <w:t>stories</w:t>
+      </w:r>
+      <w:proofErr w:type="spellEnd"/>
+    </w:p>
+    <w:p>
+      <w:pPr>
+        <w:rPr>
+          <w:lang w:val="nl-NL"/>
+        </w:rPr>
+      </w:pPr>
+    </w:p>
+    <w:p>
+      <w:pPr>
+        <w:rPr>
+          <w:b/>
+          <w:i/>
+          <w:lang w:val="nl-NL"/>
+        </w:rPr>
+      </w:pPr>
+      <w:r>
+        <w:rPr>
+          <w:b/>
+          <w:i/>
+          <w:lang w:val="nl-NL"/>
+        </w:rPr>
+        <w:t>Opdrachtgever</w:t>
+      </w:r>
+    </w:p>
+    <w:p>
+      <w:pPr>
+        <w:rPr>
+          <w:lang w:val="nl-NL"/>
+        </w:rPr>
+      </w:pPr>
+      <w:r>
+        <w:rPr>
+          <w:lang w:val="nl-NL"/>
+        </w:rPr>
+        <w:t xml:space="preserve">1002: Als opdrachtgever wil ik dat er een aantal interessante, “subtiele” interactieve visuele elementen zijn geïntegreerd in </w:t>
+      </w:r>
+      <w:proofErr w:type="gramStart"/>
+      <w:r>
+        <w:rPr>
+          <w:lang w:val="nl-NL"/>
+        </w:rPr>
+        <w:t>d</w:t>
+      </w:r>
+      <w:bookmarkStart w:id="0" w:name="_GoBack"/>
+      <w:bookmarkEnd w:id="0"/>
+      <w:r>
+        <w:rPr>
+          <w:lang w:val="nl-NL"/>
+        </w:rPr>
+        <w:t>e</w:t>
+      </w:r>
+      <w:proofErr w:type="gramEnd"/>
+      <w:r>
+        <w:rPr>
+          <w:lang w:val="nl-NL"/>
+        </w:rPr>
+        <w:t xml:space="preserve"> web applicatie, zodat de user </w:t>
+      </w:r>
+      <w:proofErr w:type="spellStart"/>
+      <w:r>
+        <w:rPr>
+          <w:lang w:val="nl-NL"/>
+        </w:rPr>
+        <w:t>experience</w:t>
+      </w:r>
+      <w:proofErr w:type="spellEnd"/>
+      <w:r>
+        <w:rPr>
+          <w:lang w:val="nl-NL"/>
+        </w:rPr>
+        <w:t xml:space="preserve"> verhoogt wordt.</w:t>
+      </w:r>
+    </w:p>
+    <w:p>
+      <w:pPr>
+        <w:rPr>
+          <w:lang w:val="nl-NL"/>
+        </w:rPr>
+      </w:pPr>
+      <w:r>
+        <w:rPr>
+          <w:lang w:val="nl-NL"/>
+        </w:rPr>
+        <w:t>1009: Als opdrachtgever wil ik weten wie er bestellingen hebben geplaats, zodat ik met deze gegevens over kan gaan tot verzending.</w:t>
+      </w:r>
+    </w:p>
+    <w:p>
+      <w:pPr>
+        <w:rPr>
+          <w:lang w:val="nl-NL"/>
+        </w:rPr>
+      </w:pPr>
+      <w:r>
+        <w:rPr>
+          <w:lang w:val="nl-NL"/>
+        </w:rPr>
+        <w:t xml:space="preserve">1013: Als opdrachtgever wil ik producten kunnen toevoegen, zonder daarvoor technisch kennis te hebben, zodat we </w:t>
+      </w:r>
+      <w:proofErr w:type="gramStart"/>
+      <w:r>
+        <w:rPr>
+          <w:lang w:val="nl-NL"/>
+        </w:rPr>
+        <w:t>de</w:t>
+      </w:r>
+      <w:proofErr w:type="gramEnd"/>
+      <w:r>
+        <w:rPr>
+          <w:lang w:val="nl-NL"/>
+        </w:rPr>
+        <w:t xml:space="preserve"> content-beheer in eigen handen kunnen hebben.</w:t>
+      </w:r>
+    </w:p>
+    <w:p>
+      <w:pPr>
+        <w:rPr>
+          <w:lang w:val="nl-NL"/>
+        </w:rPr>
+      </w:pPr>
+      <w:r>
+        <w:rPr>
+          <w:lang w:val="nl-NL"/>
+        </w:rPr>
+        <w:t>1017: Als opdrachtgever wil ik de gemaakte winkelwagens die niet geconverteerd zijn, opslaan zodat ik deze data kan gebruiken voor analyses.</w:t>
+      </w:r>
+    </w:p>
+    <w:p>
+      <w:pPr>
+        <w:rPr>
+          <w:lang w:val="nl-NL"/>
+        </w:rPr>
+      </w:pPr>
+      <w:r>
+        <w:rPr>
+          <w:lang w:val="nl-NL"/>
+        </w:rPr>
+        <w:t>1019: Als opdrachtgever wil ik dat na een betaling, men de vraag krijgt om zich in te schrijven op de nieuwsbrief.</w:t>
+      </w:r>
+    </w:p>
+    <w:p>
+      <w:pPr>
+        <w:rPr>
+          <w:lang w:val="nl-NL"/>
+        </w:rPr>
+      </w:pPr>
+      <w:r>
+        <w:rPr>
+          <w:lang w:val="nl-NL"/>
+        </w:rPr>
+        <w:t>1023: Als opdrachtgever wil ik bij kunnen houden hoeveel producten ik nog op voorraad heb.</w:t>
+      </w:r>
+    </w:p>
+    <w:p>
+      <w:pPr>
+        <w:rPr>
+          <w:lang w:val="nl-NL"/>
+        </w:rPr>
+      </w:pPr>
+      <w:r>
+        <w:rPr>
+          <w:lang w:val="nl-NL"/>
+        </w:rPr>
+        <w:t xml:space="preserve">1027: Als opdrachtgever wil ik dat alle data op de afzonderlijke game-pagina’s van de </w:t>
+      </w:r>
+      <w:proofErr w:type="spellStart"/>
+      <w:r>
+        <w:rPr>
+          <w:lang w:val="nl-NL"/>
+        </w:rPr>
+        <w:t>GiantBomb</w:t>
+      </w:r>
+      <w:proofErr w:type="spellEnd"/>
+      <w:r>
+        <w:rPr>
+          <w:lang w:val="nl-NL"/>
+        </w:rPr>
+        <w:t xml:space="preserve"> API af komen, zodat ik altijd de meest up-to-date informatie over de games op de pagina heb staan.</w:t>
+      </w:r>
+    </w:p>
+    <w:p>
+      <w:pPr>
+        <w:rPr>
+          <w:lang w:val="nl-NL"/>
+        </w:rPr>
+      </w:pPr>
+      <w:r>
+        <w:rPr>
+          <w:lang w:val="nl-NL"/>
+        </w:rPr>
+        <w:t>1028: Als opdrachtgever wil ik dat iedere afzonderlijke game-pagina een eigen stijl/</w:t>
+      </w:r>
+      <w:r>
+        <w:rPr>
+          <w:lang w:val="nl-NL"/>
+        </w:rPr>
+        <w:t>lay-out</w:t>
+      </w:r>
+      <w:r>
+        <w:rPr>
+          <w:lang w:val="nl-NL"/>
+        </w:rPr>
+        <w:t xml:space="preserve"> heeft </w:t>
+      </w:r>
+      <w:r>
+        <w:rPr>
+          <w:lang w:val="nl-NL"/>
+        </w:rPr>
+        <w:t>geïnspireerd</w:t>
+      </w:r>
+      <w:r>
+        <w:rPr>
+          <w:lang w:val="nl-NL"/>
+        </w:rPr>
+        <w:t xml:space="preserve"> op de stijl van de game zelf.</w:t>
+      </w:r>
+    </w:p>
+    <w:p>
+      <w:pPr>
+        <w:rPr>
+          <w:lang w:val="nl-NL"/>
+        </w:rPr>
+      </w:pPr>
+    </w:p>
+    <w:p>
+      <w:pPr>
+        <w:rPr>
+          <w:b/>
+          <w:i/>
+          <w:lang w:val="nl-NL"/>
+        </w:rPr>
+      </w:pPr>
+      <w:r>
+        <w:rPr>
+          <w:b/>
+          <w:i/>
+          <w:lang w:val="nl-NL"/>
+        </w:rPr>
+        <w:t>Users</w:t>
+      </w:r>
+    </w:p>
+    <w:p>
+      <w:pPr>
+        <w:rPr>
+          <w:lang w:val="nl-NL"/>
+        </w:rPr>
+      </w:pPr>
+      <w:r>
+        <w:rPr>
+          <w:lang w:val="nl-NL"/>
+        </w:rPr>
+        <w:t>1011: Als user wil ik mezelf in kunnen loggen zodat ik mijn facturen kan inzien.</w:t>
+      </w:r>
+    </w:p>
+    <w:p>
+      <w:pPr>
+        <w:rPr>
+          <w:lang w:val="nl-NL"/>
+        </w:rPr>
+      </w:pPr>
+      <w:r>
+        <w:rPr>
+          <w:lang w:val="nl-NL"/>
+        </w:rPr>
+        <w:t>1012: Als user wil ik de mogelijkheid hebben om de producten te kiezen die ik wil hebben, en deze in een winkelwagen kunnen plaatsen, zodat ik niet alles in één keer hoef te bestellen.</w:t>
+      </w:r>
+    </w:p>
+    <w:p>
+      <w:pPr>
+        <w:rPr>
+          <w:lang w:val="nl-NL"/>
+        </w:rPr>
+      </w:pPr>
+      <w:r>
+        <w:rPr>
+          <w:lang w:val="nl-NL"/>
+        </w:rPr>
+        <w:t xml:space="preserve">1016: Als user wil ik een overzicht hebben van de </w:t>
+      </w:r>
+      <w:proofErr w:type="gramStart"/>
+      <w:r>
+        <w:rPr>
+          <w:lang w:val="nl-NL"/>
+        </w:rPr>
+        <w:t>items</w:t>
+      </w:r>
+      <w:proofErr w:type="gramEnd"/>
+      <w:r>
+        <w:rPr>
+          <w:lang w:val="nl-NL"/>
+        </w:rPr>
+        <w:t xml:space="preserve"> in mijn winkelwagen, zodat ik kan checken of alles klopt, en kan zien wat de totaalprijs zou zijn.</w:t>
+      </w:r>
+    </w:p>
+    <w:p>
+      <w:pPr>
+        <w:rPr>
+          <w:lang w:val="nl-NL"/>
+        </w:rPr>
+      </w:pPr>
+      <w:r>
+        <w:rPr>
+          <w:lang w:val="nl-NL"/>
+        </w:rPr>
+        <w:t>1018: Als user moet ik me kunnen inschrijven op een maandelijkse nieuwsbrief zodat ik op de hoogte blijf van alle updates.</w:t>
+      </w:r>
+    </w:p>
+    <w:p>
+      <w:pPr>
+        <w:rPr>
+          <w:lang w:val="nl-NL"/>
+        </w:rPr>
+      </w:pPr>
+      <w:r>
+        <w:rPr>
+          <w:lang w:val="nl-NL"/>
+        </w:rPr>
+        <w:t>1022: Als user wil ik zien wat de prijs is inclusief en exclusief btw.</w:t>
+      </w:r>
+    </w:p>
+    <w:p>
+      <w:pPr>
+        <w:rPr>
+          <w:lang w:val="nl-NL"/>
+        </w:rPr>
+      </w:pPr>
+      <w:r>
+        <w:rPr>
+          <w:lang w:val="nl-NL"/>
+        </w:rPr>
+        <w:t xml:space="preserve">1024: Als user wil ik een lijst van relevante </w:t>
+      </w:r>
+      <w:proofErr w:type="gramStart"/>
+      <w:r>
+        <w:rPr>
+          <w:lang w:val="nl-NL"/>
+        </w:rPr>
+        <w:t>items</w:t>
+      </w:r>
+      <w:proofErr w:type="gramEnd"/>
+      <w:r>
+        <w:rPr>
+          <w:lang w:val="nl-NL"/>
+        </w:rPr>
+        <w:t xml:space="preserve"> zien op het moment dat ik een product bekijk.</w:t>
+      </w:r>
+    </w:p>
+    <w:p>
+      <w:pPr>
+        <w:rPr>
+          <w:lang w:val="nl-NL"/>
+        </w:rPr>
+      </w:pPr>
+      <w:r>
+        <w:rPr>
+          <w:lang w:val="nl-NL"/>
+        </w:rPr>
+        <w:t xml:space="preserve">1025: Als user wil ik in staat kunnen zijn om de status van mijn bestelling te </w:t>
+      </w:r>
+      <w:proofErr w:type="gramStart"/>
+      <w:r>
+        <w:rPr>
+          <w:lang w:val="nl-NL"/>
+        </w:rPr>
+        <w:t xml:space="preserve">volgen,  </w:t>
+      </w:r>
+      <w:proofErr w:type="gramEnd"/>
+      <w:r>
+        <w:rPr>
+          <w:lang w:val="nl-NL"/>
+        </w:rPr>
+        <w:t>zodat ik weet waar ik aan toe ben voor wat betreft de bestelling</w:t>
+      </w:r>
+    </w:p>
+    <w:p>
+      <w:pPr>
+        <w:rPr>
+          <w:lang w:val="nl-NL"/>
+        </w:rPr>
+      </w:pPr>
+      <w:r>
+        <w:rPr>
+          <w:lang w:val="nl-NL"/>
+        </w:rPr>
+        <w:lastRenderedPageBreak/>
+        <w:t>1026: Als user moet ik de factuur op een mooie manier kunnen uitprinten, zodat ik deze op papier kan administreren.</w:t>
+      </w:r>
+    </w:p>
+    <w:p>
+      <w:pPr>
+        <w:rPr>
+          <w:lang w:val="nl-NL"/>
+        </w:rPr>
+      </w:pPr>
+    </w:p>
+    <w:p>
+      <w:pPr>
+        <w:rPr>
+          <w:b/>
+          <w:i/>
+          <w:lang w:val="nl-NL"/>
+        </w:rPr>
+      </w:pPr>
+      <w:r>
+        <w:rPr>
+          <w:b/>
+          <w:i/>
+          <w:lang w:val="nl-NL"/>
+        </w:rPr>
+        <w:t>K</w:t>
+      </w:r>
+      <w:r>
+        <w:rPr>
+          <w:b/>
+          <w:i/>
+          <w:lang w:val="nl-NL"/>
+        </w:rPr>
+        <w:t>lant</w:t>
+      </w:r>
+    </w:p>
+    <w:p>
+      <w:pPr>
+        <w:rPr>
+          <w:lang w:val="nl-NL"/>
+        </w:rPr>
+      </w:pPr>
+      <w:r>
+        <w:rPr>
+          <w:lang w:val="nl-NL"/>
+        </w:rPr>
+        <w:t xml:space="preserve">1008: Als klant wil ik merchandise met </w:t>
+      </w:r>
+      <w:proofErr w:type="spellStart"/>
+      <w:r>
+        <w:rPr>
+          <w:lang w:val="nl-NL"/>
+        </w:rPr>
+        <w:t>paypal</w:t>
+      </w:r>
+      <w:proofErr w:type="spellEnd"/>
+      <w:r>
+        <w:rPr>
+          <w:lang w:val="nl-NL"/>
+        </w:rPr>
+        <w:t xml:space="preserve"> kunnen betalen.</w:t>
+      </w:r>
+    </w:p>
+    <w:p>
+      <w:pPr>
+        <w:rPr>
+          <w:b/>
+          <w:i/>
+          <w:lang w:val="nl-NL"/>
+        </w:rPr>
+      </w:pPr>
+    </w:p>
     <w:p>
       <w:pPr>
         <w:rPr>
@@ -90,8 +573,6 @@
                 <w:lang w:val="nl-NL"/>
               </w:rPr>
             </w:pPr>
-            <w:bookmarkStart w:id="0" w:name="_GoBack"/>
-            <w:bookmarkEnd w:id="0"/>
           </w:p>
         </w:tc>
         <w:tc>

</xml_diff>

<commit_message>
Klassendiagram klasse lijst toegevoegd
</commit_message>
<xml_diff>
--- a/UML/Klassendiagrammen.docx
+++ b/UML/Klassendiagrammen.docx
@@ -151,6 +151,8 @@
               </w:rPr>
               <w:t>verbodig</w:t>
             </w:r>
+            <w:bookmarkStart w:id="0" w:name="_GoBack"/>
+            <w:bookmarkEnd w:id="0"/>
           </w:p>
         </w:tc>
       </w:tr>
@@ -201,7 +203,13 @@
               <w:rPr>
                 <w:lang w:val="nl-NL"/>
               </w:rPr>
-              <w:t>Attribuut klasse Homepage</w:t>
+              <w:t xml:space="preserve">Attribuut </w:t>
+            </w:r>
+            <w:r>
+              <w:rPr>
+                <w:lang w:val="nl-NL"/>
+              </w:rPr>
+              <w:t>Homepage</w:t>
             </w:r>
           </w:p>
         </w:tc>
@@ -1992,7 +2000,7 @@
               <w:rPr>
                 <w:lang w:val="nl-NL"/>
               </w:rPr>
-              <w:t>Attribuut Klasse Gebruikers</w:t>
+              <w:t>Attribuut Gebruikers</w:t>
             </w:r>
           </w:p>
         </w:tc>
@@ -2030,7 +2038,7 @@
               <w:rPr>
                 <w:lang w:val="nl-NL"/>
               </w:rPr>
-              <w:t>Attribuut klasse Gebruikers</w:t>
+              <w:t>Attribuut Gebruikers</w:t>
             </w:r>
           </w:p>
         </w:tc>
@@ -4063,15 +4071,7 @@
         <w:rPr>
           <w:lang w:val="nl-NL"/>
         </w:rPr>
-        <w:t>Merchandise stor</w:t>
-      </w:r>
-      <w:bookmarkStart w:id="0" w:name="_GoBack"/>
-      <w:bookmarkEnd w:id="0"/>
-      <w:r>
-        <w:rPr>
-          <w:lang w:val="nl-NL"/>
-        </w:rPr>
-        <w:t>e</w:t>
+        <w:t>Merchandise store</w:t>
       </w:r>
     </w:p>
     <w:p>

</xml_diff>